<commit_message>
Updated (Design and Methodology)
</commit_message>
<xml_diff>
--- a/Documentation/SYSADD Files/Design and Methodology.docx
+++ b/Documentation/SYSADD Files/Design and Methodology.docx
@@ -1,6 +1,6 @@
 
 <file path=word/document.xml><?xml version="1.0" encoding="utf-8"?>
-<w:document xmlns:wpc="http://schemas.microsoft.com/office/word/2010/wordprocessingCanvas" xmlns:cx="http://schemas.microsoft.com/office/drawing/2014/chartex" xmlns:cx1="http://schemas.microsoft.com/office/drawing/2015/9/8/chartex" xmlns:cx2="http://schemas.microsoft.com/office/drawing/2015/10/21/chartex" xmlns:mc="http://schemas.openxmlformats.org/markup-compatibility/2006" xmlns:o="urn:schemas-microsoft-com:office:office" xmlns:r="http://schemas.openxmlformats.org/officeDocument/2006/relationships" xmlns:m="http://schemas.openxmlformats.org/officeDocument/2006/math" xmlns:v="urn:schemas-microsoft-com:vml" xmlns:wp14="http://schemas.microsoft.com/office/word/2010/wordprocessingDrawing" xmlns:wp="http://schemas.openxmlformats.org/drawingml/2006/wordprocessingDrawing" xmlns:w10="urn:schemas-microsoft-com:office:word" xmlns:w="http://schemas.openxmlformats.org/wordprocessingml/2006/main" xmlns:w14="http://schemas.microsoft.com/office/word/2010/wordml" xmlns:w15="http://schemas.microsoft.com/office/word/2012/wordml" xmlns:w16se="http://schemas.microsoft.com/office/word/2015/wordml/symex" xmlns:wpg="http://schemas.microsoft.com/office/word/2010/wordprocessingGroup" xmlns:wpi="http://schemas.microsoft.com/office/word/2010/wordprocessingInk" xmlns:wne="http://schemas.microsoft.com/office/word/2006/wordml" xmlns:wps="http://schemas.microsoft.com/office/word/2010/wordprocessingShape" mc:Ignorable="w14 w15 w16se wp14">
+<w:document xmlns:wpc="http://schemas.microsoft.com/office/word/2010/wordprocessingCanvas" xmlns:cx="http://schemas.microsoft.com/office/drawing/2014/chartex" xmlns:mc="http://schemas.openxmlformats.org/markup-compatibility/2006" xmlns:o="urn:schemas-microsoft-com:office:office" xmlns:r="http://schemas.openxmlformats.org/officeDocument/2006/relationships" xmlns:m="http://schemas.openxmlformats.org/officeDocument/2006/math" xmlns:v="urn:schemas-microsoft-com:vml" xmlns:wp14="http://schemas.microsoft.com/office/word/2010/wordprocessingDrawing" xmlns:wp="http://schemas.openxmlformats.org/drawingml/2006/wordprocessingDrawing" xmlns:w10="urn:schemas-microsoft-com:office:word" xmlns:w="http://schemas.openxmlformats.org/wordprocessingml/2006/main" xmlns:w14="http://schemas.microsoft.com/office/word/2010/wordml" xmlns:w15="http://schemas.microsoft.com/office/word/2012/wordml" xmlns:w16se="http://schemas.microsoft.com/office/word/2015/wordml/symex" xmlns:wpg="http://schemas.microsoft.com/office/word/2010/wordprocessingGroup" xmlns:wpi="http://schemas.microsoft.com/office/word/2010/wordprocessingInk" xmlns:wne="http://schemas.microsoft.com/office/word/2006/wordml" xmlns:wps="http://schemas.microsoft.com/office/word/2010/wordprocessingShape" mc:Ignorable="w14 w15 w16se wp14">
   <w:body>
     <w:p>
       <w:pPr>
@@ -70,7 +70,111 @@
           <w:rFonts w:ascii="Arial" w:hAnsi="Arial" w:cs="Arial"/>
           <w:sz w:val="24"/>
         </w:rPr>
-        <w:t>The availability of a suitable data plays a crucial role in research on cyberbullying. Moreover, building a suitable dataset is needed for building representative models for cyberbullying detection. This section descr</w:t>
+        <w:t xml:space="preserve">The availability of a suitable data plays a crucial role in research on cyberbullying. Moreover, building a suitable dataset is needed for building representative models for cyberbullying detection. This section describes the construction of a </w:t>
+      </w:r>
+      <w:r>
+        <w:rPr>
+          <w:rFonts w:ascii="Arial" w:hAnsi="Arial" w:cs="Arial"/>
+          <w:sz w:val="24"/>
+        </w:rPr>
+        <w:t xml:space="preserve">corpus of social media </w:t>
+      </w:r>
+      <w:r>
+        <w:rPr>
+          <w:rFonts w:ascii="Arial" w:hAnsi="Arial" w:cs="Arial"/>
+          <w:sz w:val="24"/>
+        </w:rPr>
+        <w:t>posts</w:t>
+      </w:r>
+      <w:r>
+        <w:rPr>
+          <w:rFonts w:ascii="Arial" w:hAnsi="Arial" w:cs="Arial"/>
+          <w:sz w:val="24"/>
+        </w:rPr>
+        <w:t xml:space="preserve"> which contains </w:t>
+      </w:r>
+      <w:r>
+        <w:rPr>
+          <w:rFonts w:ascii="Arial" w:hAnsi="Arial" w:cs="Arial"/>
+          <w:sz w:val="24"/>
+        </w:rPr>
+        <w:t xml:space="preserve">both </w:t>
+      </w:r>
+      <w:r>
+        <w:rPr>
+          <w:rFonts w:ascii="Arial" w:hAnsi="Arial" w:cs="Arial"/>
+          <w:sz w:val="24"/>
+        </w:rPr>
+        <w:t xml:space="preserve">cyberbullying </w:t>
+      </w:r>
+      <w:r>
+        <w:rPr>
+          <w:rFonts w:ascii="Arial" w:hAnsi="Arial" w:cs="Arial"/>
+          <w:sz w:val="24"/>
+        </w:rPr>
+        <w:t xml:space="preserve">and non-cyberbullying </w:t>
+      </w:r>
+      <w:r>
+        <w:rPr>
+          <w:rFonts w:ascii="Arial" w:hAnsi="Arial" w:cs="Arial"/>
+          <w:sz w:val="24"/>
+        </w:rPr>
+        <w:t xml:space="preserve">content. </w:t>
+      </w:r>
+    </w:p>
+    <w:p>
+      <w:pPr>
+        <w:jc w:val="both"/>
+        <w:rPr>
+          <w:rFonts w:ascii="Arial" w:hAnsi="Arial" w:cs="Arial"/>
+          <w:sz w:val="24"/>
+        </w:rPr>
+      </w:pPr>
+      <w:r>
+        <w:rPr>
+          <w:rFonts w:ascii="Arial" w:hAnsi="Arial" w:cs="Arial"/>
+          <w:sz w:val="24"/>
+        </w:rPr>
+        <w:t>A. Data Collection</w:t>
+      </w:r>
+    </w:p>
+    <w:p>
+      <w:pPr>
+        <w:ind w:firstLine="720"/>
+        <w:jc w:val="both"/>
+        <w:rPr>
+          <w:rFonts w:ascii="Helvetica" w:eastAsia="Times New Roman" w:hAnsi="Helvetica" w:cs="Helvetica"/>
+          <w:sz w:val="24"/>
+          <w:szCs w:val="24"/>
+        </w:rPr>
+      </w:pPr>
+      <w:r>
+        <w:rPr>
+          <w:rFonts w:ascii="Arial" w:hAnsi="Arial" w:cs="Arial"/>
+          <w:sz w:val="24"/>
+        </w:rPr>
+        <w:t>The team</w:t>
+      </w:r>
+      <w:r>
+        <w:rPr>
+          <w:rFonts w:ascii="Arial" w:hAnsi="Arial" w:cs="Arial"/>
+          <w:sz w:val="24"/>
+        </w:rPr>
+        <w:t xml:space="preserve"> constructed a</w:t>
+      </w:r>
+      <w:r>
+        <w:rPr>
+          <w:rFonts w:ascii="Arial" w:hAnsi="Arial" w:cs="Arial"/>
+          <w:sz w:val="24"/>
+        </w:rPr>
+        <w:t xml:space="preserve"> corpus by collecting data from two popular </w:t>
+      </w:r>
+      <w:r>
+        <w:rPr>
+          <w:rFonts w:ascii="Arial" w:hAnsi="Arial" w:cs="Arial"/>
+          <w:sz w:val="24"/>
+        </w:rPr>
+        <w:t>social networking</w:t>
       </w:r>
       <w:bookmarkStart w:id="0" w:name="_GoBack"/>
       <w:bookmarkEnd w:id="0"/>
@@ -79,265 +183,627 @@
           <w:rFonts w:ascii="Arial" w:hAnsi="Arial" w:cs="Arial"/>
           <w:sz w:val="24"/>
         </w:rPr>
-        <w:t xml:space="preserve">ibes the construction of a </w:t>
-      </w:r>
-      <w:r>
-        <w:rPr>
-          <w:rFonts w:ascii="Arial" w:hAnsi="Arial" w:cs="Arial"/>
-          <w:sz w:val="24"/>
-        </w:rPr>
-        <w:t xml:space="preserve">corpus of social media </w:t>
-      </w:r>
-      <w:r>
-        <w:rPr>
-          <w:rFonts w:ascii="Arial" w:hAnsi="Arial" w:cs="Arial"/>
-          <w:sz w:val="24"/>
-        </w:rPr>
-        <w:t>posts</w:t>
-      </w:r>
-      <w:r>
-        <w:rPr>
-          <w:rFonts w:ascii="Arial" w:hAnsi="Arial" w:cs="Arial"/>
-          <w:sz w:val="24"/>
-        </w:rPr>
-        <w:t xml:space="preserve"> which contains </w:t>
-      </w:r>
-      <w:r>
-        <w:rPr>
-          <w:rFonts w:ascii="Arial" w:hAnsi="Arial" w:cs="Arial"/>
-          <w:sz w:val="24"/>
-        </w:rPr>
-        <w:t xml:space="preserve">both </w:t>
-      </w:r>
-      <w:r>
-        <w:rPr>
-          <w:rFonts w:ascii="Arial" w:hAnsi="Arial" w:cs="Arial"/>
-          <w:sz w:val="24"/>
-        </w:rPr>
-        <w:t xml:space="preserve">cyberbullying </w:t>
-      </w:r>
-      <w:r>
-        <w:rPr>
-          <w:rFonts w:ascii="Arial" w:hAnsi="Arial" w:cs="Arial"/>
-          <w:sz w:val="24"/>
-        </w:rPr>
-        <w:t xml:space="preserve">and non-cyberbullying </w:t>
-      </w:r>
-      <w:r>
-        <w:rPr>
-          <w:rFonts w:ascii="Arial" w:hAnsi="Arial" w:cs="Arial"/>
-          <w:sz w:val="24"/>
-        </w:rPr>
-        <w:t xml:space="preserve">content. </w:t>
+        <w:t xml:space="preserve"> sites such as Facebook and Twitter. </w:t>
+      </w:r>
+      <w:r>
+        <w:rPr>
+          <w:rFonts w:ascii="Arial" w:hAnsi="Arial" w:cs="Arial"/>
+          <w:sz w:val="24"/>
+        </w:rPr>
+        <w:t>The team</w:t>
+      </w:r>
+      <w:r>
+        <w:rPr>
+          <w:rFonts w:ascii="Arial" w:hAnsi="Arial" w:cs="Arial"/>
+          <w:sz w:val="24"/>
+        </w:rPr>
+        <w:t xml:space="preserve"> chose</w:t>
+      </w:r>
+      <w:r>
+        <w:rPr>
+          <w:rFonts w:ascii="Arial" w:hAnsi="Arial" w:cs="Arial"/>
+          <w:sz w:val="24"/>
+        </w:rPr>
+        <w:t xml:space="preserve"> to extract information from</w:t>
+      </w:r>
+      <w:r>
+        <w:rPr>
+          <w:rFonts w:ascii="Arial" w:hAnsi="Arial" w:cs="Arial"/>
+          <w:sz w:val="24"/>
+        </w:rPr>
+        <w:t xml:space="preserve"> these sites because they are more prone to cyberbullying trends since they allow users to post anything. Through web scraping, </w:t>
+      </w:r>
+      <w:r>
+        <w:rPr>
+          <w:rFonts w:ascii="Arial" w:hAnsi="Arial" w:cs="Arial"/>
+          <w:sz w:val="24"/>
+        </w:rPr>
+        <w:t>they</w:t>
+      </w:r>
+      <w:r>
+        <w:rPr>
+          <w:rFonts w:ascii="Arial" w:hAnsi="Arial" w:cs="Arial"/>
+          <w:sz w:val="24"/>
+        </w:rPr>
+        <w:t xml:space="preserve"> were able to obtain </w:t>
+      </w:r>
+      <w:r>
+        <w:rPr>
+          <w:rFonts w:ascii="Arial" w:hAnsi="Arial" w:cs="Arial"/>
+          <w:sz w:val="24"/>
+        </w:rPr>
+        <w:t>the</w:t>
+      </w:r>
+      <w:r>
+        <w:rPr>
+          <w:rFonts w:ascii="Arial" w:hAnsi="Arial" w:cs="Arial"/>
+          <w:sz w:val="24"/>
+        </w:rPr>
+        <w:t xml:space="preserve"> data</w:t>
+      </w:r>
+      <w:r>
+        <w:rPr>
+          <w:rFonts w:ascii="Arial" w:hAnsi="Arial" w:cs="Arial"/>
+          <w:sz w:val="24"/>
+        </w:rPr>
+        <w:t xml:space="preserve"> for their corpus</w:t>
+      </w:r>
+      <w:r>
+        <w:rPr>
+          <w:rFonts w:ascii="Arial" w:hAnsi="Arial" w:cs="Arial"/>
+          <w:sz w:val="24"/>
+        </w:rPr>
+        <w:t xml:space="preserve">. </w:t>
+      </w:r>
+      <w:r>
+        <w:rPr>
+          <w:rFonts w:ascii="Arial" w:hAnsi="Arial" w:cs="Arial"/>
+          <w:sz w:val="24"/>
+        </w:rPr>
+        <w:t xml:space="preserve"> </w:t>
+      </w:r>
+      <w:r>
+        <w:rPr>
+          <w:rFonts w:ascii="Arial" w:hAnsi="Arial" w:cs="Arial"/>
+          <w:sz w:val="24"/>
+        </w:rPr>
+        <w:t>Moreover, the team decided to use import.io as their primary tool for this process</w:t>
+      </w:r>
+      <w:r>
+        <w:rPr>
+          <w:rFonts w:ascii="Helvetica" w:eastAsia="Times New Roman" w:hAnsi="Helvetica" w:cs="Helvetica"/>
+          <w:sz w:val="24"/>
+          <w:szCs w:val="24"/>
+        </w:rPr>
+        <w:t>. It is a powerful and easy-to-use tool for data extraction that has the aim of getting data from any website in a structured way.</w:t>
+      </w:r>
+      <w:r>
+        <w:rPr>
+          <w:rFonts w:ascii="Helvetica" w:eastAsia="Times New Roman" w:hAnsi="Helvetica" w:cs="Helvetica"/>
+          <w:sz w:val="24"/>
+          <w:szCs w:val="24"/>
+        </w:rPr>
+        <w:t xml:space="preserve"> </w:t>
+      </w:r>
+      <w:r>
+        <w:rPr>
+          <w:rFonts w:ascii="Helvetica" w:eastAsia="Times New Roman" w:hAnsi="Helvetica" w:cs="Helvetica"/>
+          <w:sz w:val="24"/>
+          <w:szCs w:val="24"/>
+          <w:vertAlign w:val="superscript"/>
+        </w:rPr>
+        <w:t xml:space="preserve">[1] </w:t>
+      </w:r>
+      <w:r>
+        <w:rPr>
+          <w:rFonts w:ascii="Helvetica" w:eastAsia="Times New Roman" w:hAnsi="Helvetica" w:cs="Helvetica"/>
+          <w:sz w:val="24"/>
+          <w:szCs w:val="24"/>
+        </w:rPr>
+        <w:t xml:space="preserve">In total, </w:t>
+      </w:r>
+      <w:r>
+        <w:rPr>
+          <w:rFonts w:ascii="Helvetica" w:eastAsia="Times New Roman" w:hAnsi="Helvetica" w:cs="Helvetica"/>
+          <w:sz w:val="24"/>
+          <w:szCs w:val="24"/>
+        </w:rPr>
+        <w:t>they</w:t>
+      </w:r>
+      <w:r>
+        <w:rPr>
+          <w:rFonts w:ascii="Helvetica" w:eastAsia="Times New Roman" w:hAnsi="Helvetica" w:cs="Helvetica"/>
+          <w:sz w:val="24"/>
+          <w:szCs w:val="24"/>
+        </w:rPr>
+        <w:t xml:space="preserve"> were able to collect </w:t>
+      </w:r>
+      <w:r>
+        <w:rPr>
+          <w:rFonts w:ascii="Helvetica" w:eastAsia="Times New Roman" w:hAnsi="Helvetica" w:cs="Helvetica"/>
+          <w:sz w:val="24"/>
+          <w:szCs w:val="24"/>
+        </w:rPr>
+        <w:t>4500</w:t>
+      </w:r>
+      <w:r>
+        <w:rPr>
+          <w:rFonts w:ascii="Helvetica" w:eastAsia="Times New Roman" w:hAnsi="Helvetica" w:cs="Helvetica"/>
+          <w:sz w:val="24"/>
+          <w:szCs w:val="24"/>
+        </w:rPr>
+        <w:t xml:space="preserve"> posts from </w:t>
+      </w:r>
+      <w:r>
+        <w:rPr>
+          <w:rFonts w:ascii="Helvetica" w:eastAsia="Times New Roman" w:hAnsi="Helvetica" w:cs="Helvetica"/>
+          <w:sz w:val="24"/>
+          <w:szCs w:val="24"/>
+        </w:rPr>
+        <w:t>Filipino users that were chosen randomly.</w:t>
       </w:r>
     </w:p>
     <w:p>
       <w:pPr>
         <w:jc w:val="both"/>
         <w:rPr>
-          <w:rFonts w:ascii="Arial" w:hAnsi="Arial" w:cs="Arial"/>
-          <w:sz w:val="24"/>
-        </w:rPr>
-      </w:pPr>
-      <w:r>
-        <w:rPr>
-          <w:rFonts w:ascii="Arial" w:hAnsi="Arial" w:cs="Arial"/>
-          <w:sz w:val="24"/>
-        </w:rPr>
-        <w:t>A. Data Collection</w:t>
+          <w:rFonts w:ascii="Helvetica" w:eastAsia="Times New Roman" w:hAnsi="Helvetica" w:cs="Helvetica"/>
+          <w:sz w:val="24"/>
+          <w:szCs w:val="24"/>
+        </w:rPr>
+      </w:pPr>
+      <w:r>
+        <w:rPr>
+          <w:rFonts w:ascii="Helvetica" w:eastAsia="Times New Roman" w:hAnsi="Helvetica" w:cs="Helvetica"/>
+          <w:sz w:val="24"/>
+          <w:szCs w:val="24"/>
+        </w:rPr>
+        <w:t xml:space="preserve">B. Data Annotation </w:t>
       </w:r>
     </w:p>
     <w:p>
       <w:pPr>
-        <w:ind w:firstLine="720"/>
+        <w:spacing w:before="100" w:beforeAutospacing="1" w:after="100" w:afterAutospacing="1" w:line="240" w:lineRule="auto"/>
         <w:jc w:val="both"/>
         <w:rPr>
-          <w:rFonts w:ascii="Helvetica" w:eastAsia="Times New Roman" w:hAnsi="Helvetica" w:cs="Helvetica"/>
-          <w:sz w:val="24"/>
-          <w:szCs w:val="24"/>
-        </w:rPr>
-      </w:pPr>
-      <w:r>
-        <w:rPr>
-          <w:rFonts w:ascii="Arial" w:hAnsi="Arial" w:cs="Arial"/>
-          <w:sz w:val="24"/>
-        </w:rPr>
-        <w:t xml:space="preserve">We constructed a corpus by collecting data from different social networking sites such as Facebook and Twitter. Through web scraping, we were able to obtain data </w:t>
-      </w:r>
-      <w:r>
-        <w:rPr>
-          <w:rFonts w:ascii="Arial" w:hAnsi="Arial" w:cs="Arial"/>
-          <w:sz w:val="24"/>
-        </w:rPr>
-        <w:t xml:space="preserve">for our dataset. The web scraping tool that we used for obtaining our data was </w:t>
-      </w:r>
-      <w:hyperlink r:id="rId6" w:history="1">
+          <w:rFonts w:ascii="Arial" w:hAnsi="Arial" w:cs="Arial"/>
+          <w:color w:val="252525"/>
+          <w:sz w:val="24"/>
+          <w:szCs w:val="24"/>
+          <w:shd w:val="clear" w:color="auto" w:fill="FFFFFF"/>
+        </w:rPr>
+      </w:pPr>
+      <w:r>
+        <w:rPr>
+          <w:rFonts w:ascii="Arial" w:hAnsi="Arial" w:cs="Arial"/>
+          <w:sz w:val="24"/>
+        </w:rPr>
+        <w:tab/>
+        <w:t>There will be two levels of annotation.</w:t>
+      </w:r>
+      <w:r>
+        <w:rPr>
+          <w:rFonts w:ascii="Arial" w:hAnsi="Arial" w:cs="Arial"/>
+          <w:sz w:val="24"/>
+        </w:rPr>
+        <w:t xml:space="preserve"> The first step is to identify whether the message contains indications of cyberbullying</w:t>
+      </w:r>
+      <w:r>
+        <w:rPr>
+          <w:rFonts w:ascii="Arial" w:hAnsi="Arial" w:cs="Arial"/>
+          <w:sz w:val="24"/>
+        </w:rPr>
+        <w:t>.</w:t>
+      </w:r>
+      <w:r>
+        <w:rPr>
+          <w:rFonts w:ascii="Arial" w:hAnsi="Arial" w:cs="Arial"/>
+          <w:sz w:val="24"/>
+        </w:rPr>
+        <w:t xml:space="preserve"> When the message </w:t>
+      </w:r>
+      <w:r>
+        <w:rPr>
+          <w:rFonts w:ascii="Arial" w:hAnsi="Arial" w:cs="Arial"/>
+          <w:sz w:val="24"/>
+        </w:rPr>
+        <w:t xml:space="preserve">contains cyberbullying content, the annotator must indicate the harmfulness range of the post, which ranges from 0 to 2. Now, when the post scored 1 or 2, the annotator needs to </w:t>
+      </w:r>
+      <w:r>
+        <w:rPr>
+          <w:rFonts w:ascii="Arial" w:hAnsi="Arial" w:cs="Arial"/>
+          <w:sz w:val="24"/>
+        </w:rPr>
+        <w:t xml:space="preserve">indicate the role </w:t>
+      </w:r>
+      <w:r>
+        <w:rPr>
+          <w:rFonts w:ascii="Arial" w:hAnsi="Arial" w:cs="Arial"/>
+          <w:sz w:val="24"/>
+        </w:rPr>
+        <w:t xml:space="preserve">of </w:t>
+      </w:r>
+      <w:r>
+        <w:rPr>
+          <w:rFonts w:ascii="Arial" w:hAnsi="Arial" w:cs="Arial"/>
+          <w:sz w:val="24"/>
+        </w:rPr>
+        <w:t>the author of the post as well</w:t>
+      </w:r>
+      <w:r>
+        <w:rPr>
+          <w:rFonts w:ascii="Arial" w:hAnsi="Arial" w:cs="Arial"/>
+          <w:sz w:val="24"/>
+        </w:rPr>
+        <w:t xml:space="preserve">. At the second step, text spans with relevant information to the use case of cyberbullying will be identified and categorized. All annotations are performed using </w:t>
+      </w:r>
+      <w:r>
+        <w:rPr>
+          <w:rFonts w:ascii="Arial" w:hAnsi="Arial" w:cs="Arial"/>
+          <w:sz w:val="24"/>
+        </w:rPr>
+        <w:t xml:space="preserve">General Architecture for Text Engineering (GATE). </w:t>
+      </w:r>
+      <w:r>
+        <w:rPr>
+          <w:rFonts w:ascii="Arial" w:hAnsi="Arial" w:cs="Arial"/>
+          <w:sz w:val="24"/>
+          <w:szCs w:val="24"/>
+          <w:shd w:val="clear" w:color="auto" w:fill="FFFFFF"/>
+        </w:rPr>
+        <w:t>GATE includes an</w:t>
+      </w:r>
+      <w:r>
+        <w:rPr>
+          <w:rStyle w:val="apple-converted-space"/>
+          <w:rFonts w:ascii="Arial" w:hAnsi="Arial" w:cs="Arial"/>
+          <w:sz w:val="24"/>
+          <w:szCs w:val="24"/>
+          <w:shd w:val="clear" w:color="auto" w:fill="FFFFFF"/>
+        </w:rPr>
+        <w:t> </w:t>
+      </w:r>
+      <w:hyperlink r:id="rId6" w:tooltip="Information extraction" w:history="1">
         <w:r>
           <w:rPr>
             <w:rStyle w:val="Hyperlink"/>
-            <w:rFonts w:ascii="Helvetica" w:eastAsia="Times New Roman" w:hAnsi="Helvetica" w:cs="Helvetica"/>
-            <w:b/>
+            <w:rFonts w:ascii="Arial" w:hAnsi="Arial" w:cs="Arial"/>
             <w:color w:val="auto"/>
             <w:sz w:val="24"/>
             <w:szCs w:val="24"/>
             <w:u w:val="none"/>
+            <w:shd w:val="clear" w:color="auto" w:fill="FFFFFF"/>
           </w:rPr>
-          <w:t>Import.io</w:t>
+          <w:t>information extraction</w:t>
         </w:r>
       </w:hyperlink>
       <w:r>
         <w:rPr>
-          <w:rFonts w:ascii="Helvetica" w:eastAsia="Times New Roman" w:hAnsi="Helvetica" w:cs="Helvetica"/>
-          <w:sz w:val="24"/>
-          <w:szCs w:val="24"/>
-        </w:rPr>
-        <w:t>. It is a powerful and easy-to-use tool for data extraction that has the aim of getting data from any website in a structured way.</w:t>
-      </w:r>
-      <w:r>
-        <w:rPr>
-          <w:rFonts w:ascii="Helvetica" w:eastAsia="Times New Roman" w:hAnsi="Helvetica" w:cs="Helvetica"/>
-          <w:sz w:val="24"/>
-          <w:szCs w:val="24"/>
+          <w:rStyle w:val="apple-converted-space"/>
+          <w:rFonts w:ascii="Arial" w:hAnsi="Arial" w:cs="Arial"/>
+          <w:sz w:val="24"/>
+          <w:szCs w:val="24"/>
+          <w:shd w:val="clear" w:color="auto" w:fill="FFFFFF"/>
+        </w:rPr>
+        <w:t> </w:t>
+      </w:r>
+      <w:r>
+        <w:rPr>
+          <w:rFonts w:ascii="Arial" w:hAnsi="Arial" w:cs="Arial"/>
+          <w:sz w:val="24"/>
+          <w:szCs w:val="24"/>
+          <w:shd w:val="clear" w:color="auto" w:fill="FFFFFF"/>
+        </w:rPr>
+        <w:t>system called</w:t>
+      </w:r>
+      <w:r>
+        <w:rPr>
+          <w:rStyle w:val="apple-converted-space"/>
+          <w:rFonts w:ascii="Arial" w:hAnsi="Arial" w:cs="Arial"/>
+          <w:sz w:val="24"/>
+          <w:szCs w:val="24"/>
+          <w:shd w:val="clear" w:color="auto" w:fill="FFFFFF"/>
+        </w:rPr>
+        <w:t> </w:t>
+      </w:r>
+      <w:r>
+        <w:rPr>
+          <w:rFonts w:ascii="Arial" w:hAnsi="Arial" w:cs="Arial"/>
+          <w:bCs/>
+          <w:sz w:val="24"/>
+          <w:szCs w:val="24"/>
+          <w:shd w:val="clear" w:color="auto" w:fill="FFFFFF"/>
+        </w:rPr>
+        <w:t>ANNIE</w:t>
+      </w:r>
+      <w:r>
+        <w:rPr>
+          <w:rStyle w:val="apple-converted-space"/>
+          <w:rFonts w:ascii="Arial" w:hAnsi="Arial" w:cs="Arial"/>
+          <w:sz w:val="24"/>
+          <w:szCs w:val="24"/>
+          <w:shd w:val="clear" w:color="auto" w:fill="FFFFFF"/>
+        </w:rPr>
+        <w:t> </w:t>
+      </w:r>
+      <w:r>
+        <w:rPr>
+          <w:rFonts w:ascii="Arial" w:hAnsi="Arial" w:cs="Arial"/>
+          <w:sz w:val="24"/>
+          <w:szCs w:val="24"/>
+          <w:shd w:val="clear" w:color="auto" w:fill="FFFFFF"/>
+        </w:rPr>
+        <w:t>(</w:t>
+      </w:r>
+      <w:r>
+        <w:rPr>
+          <w:rFonts w:ascii="Arial" w:hAnsi="Arial" w:cs="Arial"/>
+          <w:bCs/>
+          <w:sz w:val="24"/>
+          <w:szCs w:val="24"/>
+          <w:shd w:val="clear" w:color="auto" w:fill="FFFFFF"/>
+        </w:rPr>
+        <w:t>A Nearly-New Information Extraction System</w:t>
+      </w:r>
+      <w:r>
+        <w:rPr>
+          <w:rFonts w:ascii="Arial" w:hAnsi="Arial" w:cs="Arial"/>
+          <w:sz w:val="24"/>
+          <w:szCs w:val="24"/>
+          <w:shd w:val="clear" w:color="auto" w:fill="FFFFFF"/>
+        </w:rPr>
+        <w:t>) which is a set of modules comprising a</w:t>
+      </w:r>
+      <w:r>
+        <w:rPr>
+          <w:rStyle w:val="apple-converted-space"/>
+          <w:rFonts w:ascii="Arial" w:hAnsi="Arial" w:cs="Arial"/>
+          <w:sz w:val="24"/>
+          <w:szCs w:val="24"/>
+          <w:shd w:val="clear" w:color="auto" w:fill="FFFFFF"/>
+        </w:rPr>
+        <w:t> </w:t>
+      </w:r>
+      <w:hyperlink r:id="rId7" w:tooltip="Lexical analysis" w:history="1">
+        <w:r>
+          <w:rPr>
+            <w:rStyle w:val="Hyperlink"/>
+            <w:rFonts w:ascii="Arial" w:hAnsi="Arial" w:cs="Arial"/>
+            <w:color w:val="auto"/>
+            <w:sz w:val="24"/>
+            <w:szCs w:val="24"/>
+            <w:u w:val="none"/>
+            <w:shd w:val="clear" w:color="auto" w:fill="FFFFFF"/>
+          </w:rPr>
+          <w:t>tokenizer</w:t>
+        </w:r>
+      </w:hyperlink>
+      <w:r>
+        <w:rPr>
+          <w:rFonts w:ascii="Arial" w:hAnsi="Arial" w:cs="Arial"/>
+          <w:sz w:val="24"/>
+          <w:szCs w:val="24"/>
+          <w:shd w:val="clear" w:color="auto" w:fill="FFFFFF"/>
+        </w:rPr>
+        <w:t>, a</w:t>
+      </w:r>
+      <w:r>
+        <w:rPr>
+          <w:rStyle w:val="apple-converted-space"/>
+          <w:rFonts w:ascii="Arial" w:hAnsi="Arial" w:cs="Arial"/>
+          <w:sz w:val="24"/>
+          <w:szCs w:val="24"/>
+          <w:shd w:val="clear" w:color="auto" w:fill="FFFFFF"/>
+        </w:rPr>
+        <w:t> </w:t>
+      </w:r>
+      <w:hyperlink r:id="rId8" w:tooltip="Gazetteer" w:history="1">
+        <w:r>
+          <w:rPr>
+            <w:rStyle w:val="Hyperlink"/>
+            <w:rFonts w:ascii="Arial" w:hAnsi="Arial" w:cs="Arial"/>
+            <w:color w:val="auto"/>
+            <w:sz w:val="24"/>
+            <w:szCs w:val="24"/>
+            <w:u w:val="none"/>
+            <w:shd w:val="clear" w:color="auto" w:fill="FFFFFF"/>
+          </w:rPr>
+          <w:t>gazetteer</w:t>
+        </w:r>
+      </w:hyperlink>
+      <w:r>
+        <w:rPr>
+          <w:rFonts w:ascii="Arial" w:hAnsi="Arial" w:cs="Arial"/>
+          <w:sz w:val="24"/>
+          <w:szCs w:val="24"/>
+          <w:shd w:val="clear" w:color="auto" w:fill="FFFFFF"/>
+        </w:rPr>
+        <w:t>, a</w:t>
+      </w:r>
+      <w:r>
+        <w:rPr>
+          <w:rStyle w:val="apple-converted-space"/>
+          <w:rFonts w:ascii="Arial" w:hAnsi="Arial" w:cs="Arial"/>
+          <w:sz w:val="24"/>
+          <w:szCs w:val="24"/>
+          <w:shd w:val="clear" w:color="auto" w:fill="FFFFFF"/>
+        </w:rPr>
+        <w:t> </w:t>
+      </w:r>
+      <w:hyperlink r:id="rId9" w:tooltip="Sentence boundary disambiguation" w:history="1">
+        <w:r>
+          <w:rPr>
+            <w:rStyle w:val="Hyperlink"/>
+            <w:rFonts w:ascii="Arial" w:hAnsi="Arial" w:cs="Arial"/>
+            <w:color w:val="auto"/>
+            <w:sz w:val="24"/>
+            <w:szCs w:val="24"/>
+            <w:u w:val="none"/>
+            <w:shd w:val="clear" w:color="auto" w:fill="FFFFFF"/>
+          </w:rPr>
+          <w:t>sentence splitter</w:t>
+        </w:r>
+      </w:hyperlink>
+      <w:r>
+        <w:rPr>
+          <w:rFonts w:ascii="Arial" w:hAnsi="Arial" w:cs="Arial"/>
+          <w:sz w:val="24"/>
+          <w:szCs w:val="24"/>
+          <w:shd w:val="clear" w:color="auto" w:fill="FFFFFF"/>
+        </w:rPr>
+        <w:t>, a</w:t>
+      </w:r>
+      <w:r>
+        <w:rPr>
+          <w:rStyle w:val="apple-converted-space"/>
+          <w:rFonts w:ascii="Arial" w:hAnsi="Arial" w:cs="Arial"/>
+          <w:sz w:val="24"/>
+          <w:szCs w:val="24"/>
+          <w:shd w:val="clear" w:color="auto" w:fill="FFFFFF"/>
+        </w:rPr>
+        <w:t> </w:t>
+      </w:r>
+      <w:hyperlink r:id="rId10" w:tooltip="Part-of-speech tagging" w:history="1">
+        <w:r>
+          <w:rPr>
+            <w:rStyle w:val="Hyperlink"/>
+            <w:rFonts w:ascii="Arial" w:hAnsi="Arial" w:cs="Arial"/>
+            <w:color w:val="auto"/>
+            <w:sz w:val="24"/>
+            <w:szCs w:val="24"/>
+            <w:u w:val="none"/>
+            <w:shd w:val="clear" w:color="auto" w:fill="FFFFFF"/>
+          </w:rPr>
+          <w:t>part of speech tagger</w:t>
+        </w:r>
+      </w:hyperlink>
+      <w:r>
+        <w:rPr>
+          <w:rFonts w:ascii="Arial" w:hAnsi="Arial" w:cs="Arial"/>
+          <w:sz w:val="24"/>
+          <w:szCs w:val="24"/>
+          <w:shd w:val="clear" w:color="auto" w:fill="FFFFFF"/>
+        </w:rPr>
+        <w:t>, a</w:t>
+      </w:r>
+      <w:r>
+        <w:rPr>
+          <w:rStyle w:val="apple-converted-space"/>
+          <w:rFonts w:ascii="Arial" w:hAnsi="Arial" w:cs="Arial"/>
+          <w:sz w:val="24"/>
+          <w:szCs w:val="24"/>
+          <w:shd w:val="clear" w:color="auto" w:fill="FFFFFF"/>
+        </w:rPr>
+        <w:t> </w:t>
+      </w:r>
+      <w:hyperlink r:id="rId11" w:tooltip="Named entity recognition" w:history="1">
+        <w:r>
+          <w:rPr>
+            <w:rStyle w:val="Hyperlink"/>
+            <w:rFonts w:ascii="Arial" w:hAnsi="Arial" w:cs="Arial"/>
+            <w:color w:val="auto"/>
+            <w:sz w:val="24"/>
+            <w:szCs w:val="24"/>
+            <w:u w:val="none"/>
+            <w:shd w:val="clear" w:color="auto" w:fill="FFFFFF"/>
+          </w:rPr>
+          <w:t>named entities</w:t>
+        </w:r>
+      </w:hyperlink>
+      <w:r>
+        <w:rPr>
+          <w:rStyle w:val="apple-converted-space"/>
+          <w:rFonts w:ascii="Arial" w:hAnsi="Arial" w:cs="Arial"/>
+          <w:sz w:val="24"/>
+          <w:szCs w:val="24"/>
+          <w:shd w:val="clear" w:color="auto" w:fill="FFFFFF"/>
+        </w:rPr>
+        <w:t> </w:t>
+      </w:r>
+      <w:r>
+        <w:rPr>
+          <w:rFonts w:ascii="Arial" w:hAnsi="Arial" w:cs="Arial"/>
+          <w:sz w:val="24"/>
+          <w:szCs w:val="24"/>
+          <w:shd w:val="clear" w:color="auto" w:fill="FFFFFF"/>
+        </w:rPr>
+        <w:t>transducer and a</w:t>
+      </w:r>
+      <w:r>
+        <w:rPr>
+          <w:rFonts w:ascii="Arial" w:hAnsi="Arial" w:cs="Arial"/>
+          <w:sz w:val="24"/>
+          <w:szCs w:val="24"/>
+          <w:shd w:val="clear" w:color="auto" w:fill="FFFFFF"/>
         </w:rPr>
         <w:t xml:space="preserve"> </w:t>
       </w:r>
-      <w:r>
-        <w:rPr>
-          <w:rFonts w:ascii="Helvetica" w:eastAsia="Times New Roman" w:hAnsi="Helvetica" w:cs="Helvetica"/>
-          <w:sz w:val="24"/>
-          <w:szCs w:val="24"/>
+      <w:hyperlink r:id="rId12" w:tooltip="Coreference" w:history="1">
+        <w:r>
+          <w:rPr>
+            <w:rStyle w:val="Hyperlink"/>
+            <w:rFonts w:ascii="Arial" w:hAnsi="Arial" w:cs="Arial"/>
+            <w:color w:val="auto"/>
+            <w:sz w:val="24"/>
+            <w:szCs w:val="24"/>
+            <w:u w:val="none"/>
+            <w:shd w:val="clear" w:color="auto" w:fill="FFFFFF"/>
+          </w:rPr>
+          <w:t>co</w:t>
+        </w:r>
+        <w:r>
+          <w:rPr>
+            <w:rStyle w:val="Hyperlink"/>
+            <w:rFonts w:ascii="Arial" w:hAnsi="Arial" w:cs="Arial"/>
+            <w:color w:val="auto"/>
+            <w:sz w:val="24"/>
+            <w:szCs w:val="24"/>
+            <w:u w:val="none"/>
+            <w:shd w:val="clear" w:color="auto" w:fill="FFFFFF"/>
+          </w:rPr>
+          <w:t xml:space="preserve"> </w:t>
+        </w:r>
+        <w:r>
+          <w:rPr>
+            <w:rStyle w:val="Hyperlink"/>
+            <w:rFonts w:ascii="Arial" w:hAnsi="Arial" w:cs="Arial"/>
+            <w:color w:val="auto"/>
+            <w:sz w:val="24"/>
+            <w:szCs w:val="24"/>
+            <w:u w:val="none"/>
+            <w:shd w:val="clear" w:color="auto" w:fill="FFFFFF"/>
+          </w:rPr>
+          <w:t>reference</w:t>
+        </w:r>
+      </w:hyperlink>
+      <w:r>
+        <w:rPr>
+          <w:rStyle w:val="apple-converted-space"/>
+          <w:rFonts w:ascii="Arial" w:hAnsi="Arial" w:cs="Arial"/>
+          <w:sz w:val="24"/>
+          <w:szCs w:val="24"/>
+          <w:shd w:val="clear" w:color="auto" w:fill="FFFFFF"/>
+        </w:rPr>
+        <w:t> </w:t>
+      </w:r>
+      <w:r>
+        <w:rPr>
+          <w:rFonts w:ascii="Arial" w:hAnsi="Arial" w:cs="Arial"/>
+          <w:sz w:val="24"/>
+          <w:szCs w:val="24"/>
+          <w:shd w:val="clear" w:color="auto" w:fill="FFFFFF"/>
+        </w:rPr>
+        <w:t xml:space="preserve">tagger. </w:t>
+      </w:r>
+      <w:r>
+        <w:rPr>
+          <w:rFonts w:ascii="Arial" w:hAnsi="Arial" w:cs="Arial"/>
+          <w:sz w:val="24"/>
+          <w:szCs w:val="24"/>
+          <w:shd w:val="clear" w:color="auto" w:fill="FFFFFF"/>
           <w:vertAlign w:val="superscript"/>
         </w:rPr>
-        <w:t xml:space="preserve">[1] </w:t>
-      </w:r>
-      <w:r>
-        <w:rPr>
-          <w:rFonts w:ascii="Helvetica" w:eastAsia="Times New Roman" w:hAnsi="Helvetica" w:cs="Helvetica"/>
-          <w:sz w:val="24"/>
-          <w:szCs w:val="24"/>
-        </w:rPr>
-        <w:t xml:space="preserve">In total, we were able to collect 1000 posts from Filipinos in their own social networking sites account. </w:t>
-      </w:r>
-    </w:p>
-    <w:p>
-      <w:pPr>
-        <w:jc w:val="both"/>
-        <w:rPr>
-          <w:rFonts w:ascii="Helvetica" w:eastAsia="Times New Roman" w:hAnsi="Helvetica" w:cs="Helvetica"/>
-          <w:sz w:val="24"/>
-          <w:szCs w:val="24"/>
-        </w:rPr>
-      </w:pPr>
-      <w:r>
-        <w:rPr>
-          <w:rFonts w:ascii="Helvetica" w:eastAsia="Times New Roman" w:hAnsi="Helvetica" w:cs="Helvetica"/>
-          <w:sz w:val="24"/>
-          <w:szCs w:val="24"/>
-        </w:rPr>
-        <w:t xml:space="preserve">B. Data Annotation </w:t>
-      </w:r>
-    </w:p>
-    <w:p>
-      <w:pPr>
-        <w:spacing w:before="100" w:beforeAutospacing="1" w:after="100" w:afterAutospacing="1" w:line="240" w:lineRule="auto"/>
-        <w:jc w:val="both"/>
-        <w:rPr>
-          <w:rFonts w:ascii="Arial" w:eastAsia="Times New Roman" w:hAnsi="Arial" w:cs="Arial"/>
-          <w:color w:val="000000"/>
-          <w:sz w:val="24"/>
-          <w:szCs w:val="20"/>
-        </w:rPr>
-      </w:pPr>
-      <w:r>
-        <w:rPr>
-          <w:rFonts w:ascii="Arial" w:hAnsi="Arial" w:cs="Arial"/>
-          <w:sz w:val="24"/>
-        </w:rPr>
-        <w:tab/>
-        <w:t xml:space="preserve">There will be two levels of annotation. The first is the level of the message or the post itself. By taking the entire message into consideration, annotators will define as a first step whether it contains cyberbullying content or not by indicating the harmfulness of the message. When the message is considered harmful and contains indications of cyberbullying, annotators should indicate the role of the author of the post. At the second step, text spans with relevant information to the use case of cyberbullying will be identified and categorized. All annotations are performed using brat, </w:t>
-      </w:r>
-      <w:r>
-        <w:rPr>
-          <w:rFonts w:ascii="Arial" w:eastAsia="Times New Roman" w:hAnsi="Arial" w:cs="Arial"/>
-          <w:color w:val="000000"/>
-          <w:sz w:val="24"/>
-          <w:szCs w:val="20"/>
-        </w:rPr>
-        <w:t>a web-based tool for text annotation</w:t>
-      </w:r>
-      <w:r>
-        <w:rPr>
-          <w:rFonts w:ascii="Arial" w:eastAsia="Times New Roman" w:hAnsi="Arial" w:cs="Arial"/>
-          <w:color w:val="000000"/>
-          <w:sz w:val="24"/>
-          <w:szCs w:val="20"/>
-        </w:rPr>
-        <w:t>. It</w:t>
-      </w:r>
-      <w:r>
-        <w:rPr>
-          <w:rFonts w:ascii="Arial" w:eastAsia="Times New Roman" w:hAnsi="Arial" w:cs="Arial"/>
-          <w:color w:val="000000"/>
-          <w:sz w:val="24"/>
-          <w:szCs w:val="20"/>
-        </w:rPr>
-        <w:t xml:space="preserve"> is designed </w:t>
-      </w:r>
-      <w:r>
-        <w:rPr>
-          <w:rFonts w:ascii="Arial" w:eastAsia="Times New Roman" w:hAnsi="Arial" w:cs="Arial"/>
-          <w:color w:val="000000"/>
-          <w:sz w:val="24"/>
-          <w:szCs w:val="20"/>
-        </w:rPr>
-        <w:t xml:space="preserve">specifically </w:t>
-      </w:r>
-      <w:r>
-        <w:rPr>
-          <w:rFonts w:ascii="Arial" w:eastAsia="Times New Roman" w:hAnsi="Arial" w:cs="Arial"/>
-          <w:color w:val="000000"/>
-          <w:sz w:val="24"/>
-          <w:szCs w:val="20"/>
-        </w:rPr>
-        <w:t>for </w:t>
-      </w:r>
-      <w:r>
-        <w:rPr>
-          <w:rFonts w:ascii="Arial" w:eastAsia="Times New Roman" w:hAnsi="Arial" w:cs="Arial"/>
-          <w:iCs/>
-          <w:color w:val="000000"/>
-          <w:sz w:val="24"/>
-          <w:szCs w:val="20"/>
-        </w:rPr>
-        <w:t>structured</w:t>
-      </w:r>
-      <w:r>
-        <w:rPr>
-          <w:rFonts w:ascii="Arial" w:eastAsia="Times New Roman" w:hAnsi="Arial" w:cs="Arial"/>
-          <w:color w:val="000000"/>
-          <w:sz w:val="24"/>
-          <w:szCs w:val="20"/>
-        </w:rPr>
-        <w:t> annotation, where the notes are not freeform text but have a fixed form that can be automatically processed and interpreted by a computer.</w:t>
-      </w:r>
-      <w:r>
-        <w:rPr>
-          <w:rFonts w:ascii="Arial" w:eastAsia="Times New Roman" w:hAnsi="Arial" w:cs="Arial"/>
-          <w:color w:val="000000"/>
-          <w:sz w:val="24"/>
-          <w:szCs w:val="20"/>
-        </w:rPr>
-        <w:t xml:space="preserve"> </w:t>
-      </w:r>
-      <w:r>
-        <w:rPr>
-          <w:rFonts w:ascii="Arial" w:eastAsia="Times New Roman" w:hAnsi="Arial" w:cs="Arial"/>
-          <w:color w:val="000000"/>
-          <w:sz w:val="24"/>
-          <w:szCs w:val="20"/>
-          <w:vertAlign w:val="superscript"/>
-        </w:rPr>
-        <w:t>[2]</w:t>
+        <w:t>[1]</w:t>
       </w:r>
     </w:p>
     <w:p>
@@ -368,7 +834,25 @@
           <w:sz w:val="24"/>
           <w:szCs w:val="20"/>
         </w:rPr>
-        <w:t xml:space="preserve">indications of cyberbullying and whether this indications are severe through </w:t>
+        <w:t xml:space="preserve">indications of cyberbullying and whether </w:t>
+      </w:r>
+      <w:r>
+        <w:rPr>
+          <w:rFonts w:ascii="Arial" w:eastAsia="Times New Roman" w:hAnsi="Arial" w:cs="Arial"/>
+          <w:color w:val="000000"/>
+          <w:sz w:val="24"/>
+          <w:szCs w:val="20"/>
+        </w:rPr>
+        <w:t>these</w:t>
+      </w:r>
+      <w:r>
+        <w:rPr>
+          <w:rFonts w:ascii="Arial" w:eastAsia="Times New Roman" w:hAnsi="Arial" w:cs="Arial"/>
+          <w:color w:val="000000"/>
+          <w:sz w:val="24"/>
+          <w:szCs w:val="20"/>
+        </w:rPr>
+        <w:t xml:space="preserve"> indications are severe through </w:t>
       </w:r>
       <w:r>
         <w:rPr>
@@ -422,7 +906,16 @@
           <w:sz w:val="24"/>
           <w:szCs w:val="20"/>
         </w:rPr>
-        <w:t xml:space="preserve"> three point</w:t>
+        <w:t xml:space="preserve"> </w:t>
+      </w:r>
+      <w:r>
+        <w:rPr>
+          <w:rFonts w:ascii="Arial" w:eastAsia="Times New Roman" w:hAnsi="Arial" w:cs="Arial"/>
+          <w:color w:val="000000"/>
+          <w:sz w:val="24"/>
+          <w:szCs w:val="20"/>
+        </w:rPr>
+        <w:t>three-point</w:t>
       </w:r>
       <w:r>
         <w:rPr>
@@ -572,7 +1065,17 @@
           <w:sz w:val="24"/>
           <w:szCs w:val="20"/>
         </w:rPr>
-        <w:t xml:space="preserve">. These roles must be identified when the harmfulness score is equal to 1 and 2. The harasser is the person who initiates the cyberbullying attack. The victim is the one being attacked. The bystander-defender helps the victim and discourages the harasser from initiating an attack. Lastly, the bystander-assistant serves as an ally of the harasser. </w:t>
+        <w:t xml:space="preserve">. These roles must be identified when the harmfulness score is equal to 1 and 2. The harasser is the person who initiates the cyberbullying attack. The victim is the one being attacked. The bystander-defender helps </w:t>
+      </w:r>
+      <w:r>
+        <w:rPr>
+          <w:rFonts w:ascii="Arial" w:eastAsia="Times New Roman" w:hAnsi="Arial" w:cs="Arial"/>
+          <w:color w:val="000000"/>
+          <w:sz w:val="24"/>
+          <w:szCs w:val="20"/>
+        </w:rPr>
+        <w:lastRenderedPageBreak/>
+        <w:t xml:space="preserve">the victim and discourages the harasser from initiating an attack. Lastly, the bystander-assistant serves as an ally of the harasser. </w:t>
       </w:r>
     </w:p>
     <w:p>
@@ -594,7 +1097,6 @@
           <w:sz w:val="24"/>
           <w:szCs w:val="20"/>
         </w:rPr>
-        <w:lastRenderedPageBreak/>
         <w:t xml:space="preserve">At the second level of annotation, data will be </w:t>
       </w:r>
       <w:r>
@@ -715,6 +1217,60 @@
           <w:szCs w:val="20"/>
         </w:rPr>
         <w:t xml:space="preserve">280 curses were identified in a non-cyberbullying context. If we consider the different roles in the annotated bullying events, we figured out that the role of bully features in more than half of the annotated instances, followed by the victim role in about 20% of the instances. The bystander role in its two different sub roles yields 15% of the experimental corpus. </w:t>
+      </w:r>
+    </w:p>
+    <w:p>
+      <w:pPr>
+        <w:spacing w:before="100" w:beforeAutospacing="1" w:after="100" w:afterAutospacing="1" w:line="240" w:lineRule="auto"/>
+        <w:jc w:val="both"/>
+        <w:rPr>
+          <w:rFonts w:ascii="Arial" w:eastAsia="Times New Roman" w:hAnsi="Arial" w:cs="Arial"/>
+          <w:color w:val="000000"/>
+          <w:sz w:val="24"/>
+          <w:szCs w:val="20"/>
+        </w:rPr>
+      </w:pPr>
+    </w:p>
+    <w:p>
+      <w:pPr>
+        <w:spacing w:before="100" w:beforeAutospacing="1" w:after="100" w:afterAutospacing="1" w:line="240" w:lineRule="auto"/>
+        <w:jc w:val="both"/>
+        <w:rPr>
+          <w:rFonts w:ascii="Arial" w:eastAsia="Times New Roman" w:hAnsi="Arial" w:cs="Arial"/>
+          <w:color w:val="000000"/>
+          <w:sz w:val="24"/>
+          <w:szCs w:val="20"/>
+        </w:rPr>
+      </w:pPr>
+      <w:r>
+        <w:rPr>
+          <w:rFonts w:ascii="Arial" w:eastAsia="Times New Roman" w:hAnsi="Arial" w:cs="Arial"/>
+          <w:color w:val="000000"/>
+          <w:sz w:val="24"/>
+          <w:szCs w:val="20"/>
+        </w:rPr>
+        <w:t>Sources:</w:t>
+      </w:r>
+    </w:p>
+    <w:p>
+      <w:pPr>
+        <w:spacing w:before="100" w:beforeAutospacing="1" w:after="100" w:afterAutospacing="1" w:line="240" w:lineRule="auto"/>
+        <w:jc w:val="both"/>
+        <w:rPr>
+          <w:rFonts w:ascii="Arial" w:eastAsia="Times New Roman" w:hAnsi="Arial" w:cs="Arial"/>
+          <w:color w:val="000000"/>
+          <w:sz w:val="24"/>
+          <w:szCs w:val="20"/>
+        </w:rPr>
+      </w:pPr>
+      <w:r>
+        <w:rPr>
+          <w:rFonts w:ascii="Arial" w:eastAsia="Times New Roman" w:hAnsi="Arial" w:cs="Arial"/>
+          <w:color w:val="000000"/>
+          <w:sz w:val="24"/>
+          <w:szCs w:val="20"/>
+        </w:rPr>
+        <w:t>https://en.wikipedia.org/wiki/General_Architecture_for_Text_Engineering</w:t>
       </w:r>
     </w:p>
     <w:sectPr>
@@ -728,7 +1284,7 @@
 </file>
 
 <file path=word/numbering.xml><?xml version="1.0" encoding="utf-8"?>
-<w:numbering xmlns:wpc="http://schemas.microsoft.com/office/word/2010/wordprocessingCanvas" xmlns:cx="http://schemas.microsoft.com/office/drawing/2014/chartex" xmlns:cx1="http://schemas.microsoft.com/office/drawing/2015/9/8/chartex" xmlns:cx2="http://schemas.microsoft.com/office/drawing/2015/10/21/chartex" xmlns:mc="http://schemas.openxmlformats.org/markup-compatibility/2006" xmlns:o="urn:schemas-microsoft-com:office:office" xmlns:r="http://schemas.openxmlformats.org/officeDocument/2006/relationships" xmlns:m="http://schemas.openxmlformats.org/officeDocument/2006/math" xmlns:v="urn:schemas-microsoft-com:vml" xmlns:wp14="http://schemas.microsoft.com/office/word/2010/wordprocessingDrawing" xmlns:wp="http://schemas.openxmlformats.org/drawingml/2006/wordprocessingDrawing" xmlns:w10="urn:schemas-microsoft-com:office:word" xmlns:w="http://schemas.openxmlformats.org/wordprocessingml/2006/main" xmlns:w14="http://schemas.microsoft.com/office/word/2010/wordml" xmlns:w15="http://schemas.microsoft.com/office/word/2012/wordml" xmlns:w16se="http://schemas.microsoft.com/office/word/2015/wordml/symex" xmlns:wpg="http://schemas.microsoft.com/office/word/2010/wordprocessingGroup" xmlns:wpi="http://schemas.microsoft.com/office/word/2010/wordprocessingInk" xmlns:wne="http://schemas.microsoft.com/office/word/2006/wordml" xmlns:wps="http://schemas.microsoft.com/office/word/2010/wordprocessingShape" mc:Ignorable="w14 w15 w16se wp14">
+<w:numbering xmlns:wpc="http://schemas.microsoft.com/office/word/2010/wordprocessingCanvas" xmlns:cx="http://schemas.microsoft.com/office/drawing/2014/chartex" xmlns:mc="http://schemas.openxmlformats.org/markup-compatibility/2006" xmlns:o="urn:schemas-microsoft-com:office:office" xmlns:r="http://schemas.openxmlformats.org/officeDocument/2006/relationships" xmlns:m="http://schemas.openxmlformats.org/officeDocument/2006/math" xmlns:v="urn:schemas-microsoft-com:vml" xmlns:wp14="http://schemas.microsoft.com/office/word/2010/wordprocessingDrawing" xmlns:wp="http://schemas.openxmlformats.org/drawingml/2006/wordprocessingDrawing" xmlns:w10="urn:schemas-microsoft-com:office:word" xmlns:w="http://schemas.openxmlformats.org/wordprocessingml/2006/main" xmlns:w14="http://schemas.microsoft.com/office/word/2010/wordml" xmlns:w15="http://schemas.microsoft.com/office/word/2012/wordml" xmlns:w16se="http://schemas.microsoft.com/office/word/2015/wordml/symex" xmlns:wpg="http://schemas.microsoft.com/office/word/2010/wordprocessingGroup" xmlns:wpi="http://schemas.microsoft.com/office/word/2010/wordprocessingInk" xmlns:wne="http://schemas.microsoft.com/office/word/2006/wordml" xmlns:wps="http://schemas.microsoft.com/office/word/2010/wordprocessingShape" mc:Ignorable="w14 w15 w16se wp14">
   <w:abstractNum w:abstractNumId="0" w15:restartNumberingAfterBreak="0">
     <w:nsid w:val="60A85444"/>
     <w:multiLevelType w:val="hybridMultilevel"/>
@@ -865,7 +1421,7 @@
       </w:pPr>
     </w:pPrDefault>
   </w:docDefaults>
-  <w:latentStyles w:defLockedState="0" w:defUIPriority="99" w:defSemiHidden="0" w:defUnhideWhenUsed="0" w:defQFormat="0" w:count="372">
+  <w:latentStyles w:defLockedState="0" w:defUIPriority="99" w:defSemiHidden="0" w:defUnhideWhenUsed="0" w:defQFormat="0" w:count="371">
     <w:lsdException w:name="Normal" w:uiPriority="0" w:qFormat="1"/>
     <w:lsdException w:name="heading 1" w:uiPriority="9" w:qFormat="1"/>
     <w:lsdException w:name="heading 2" w:semiHidden="1" w:uiPriority="9" w:unhideWhenUsed="1" w:qFormat="1"/>
@@ -971,6 +1527,7 @@
     <w:lsdException w:name="HTML Sample" w:semiHidden="1" w:unhideWhenUsed="1"/>
     <w:lsdException w:name="HTML Typewriter" w:semiHidden="1" w:unhideWhenUsed="1"/>
     <w:lsdException w:name="HTML Variable" w:semiHidden="1" w:unhideWhenUsed="1"/>
+    <w:lsdException w:name="Normal Table" w:semiHidden="1" w:unhideWhenUsed="1"/>
     <w:lsdException w:name="annotation subject" w:semiHidden="1" w:unhideWhenUsed="1"/>
     <w:lsdException w:name="No List" w:semiHidden="1" w:unhideWhenUsed="1"/>
     <w:lsdException w:name="Outline List 1" w:semiHidden="1" w:unhideWhenUsed="1"/>
@@ -1017,8 +1574,10 @@
     <w:lsdException w:name="Table Subtle 2" w:semiHidden="1" w:unhideWhenUsed="1"/>
     <w:lsdException w:name="Table Web 1" w:semiHidden="1" w:unhideWhenUsed="1"/>
     <w:lsdException w:name="Table Web 2" w:semiHidden="1" w:unhideWhenUsed="1"/>
+    <w:lsdException w:name="Table Web 3" w:semiHidden="1" w:unhideWhenUsed="1"/>
     <w:lsdException w:name="Balloon Text" w:semiHidden="1" w:unhideWhenUsed="1"/>
     <w:lsdException w:name="Table Grid" w:uiPriority="39"/>
+    <w:lsdException w:name="Table Theme" w:semiHidden="1" w:unhideWhenUsed="1"/>
     <w:lsdException w:name="Placeholder Text" w:semiHidden="1"/>
     <w:lsdException w:name="No Spacing" w:uiPriority="1" w:qFormat="1"/>
     <w:lsdException w:name="Light Shading" w:uiPriority="60"/>
@@ -1234,7 +1793,6 @@
     <w:lsdException w:name="List Table 5 Dark Accent 6" w:uiPriority="50"/>
     <w:lsdException w:name="List Table 6 Colorful Accent 6" w:uiPriority="51"/>
     <w:lsdException w:name="List Table 7 Colorful Accent 6" w:uiPriority="52"/>
-    <w:lsdException w:name="Mention" w:semiHidden="1" w:unhideWhenUsed="1"/>
   </w:latentStyles>
   <w:style w:type="paragraph" w:default="1" w:styleId="Normal">
     <w:name w:val="Normal"/>
@@ -1301,6 +1859,11 @@
     <w:rPr>
       <w:lang w:val="en-US"/>
     </w:rPr>
+  </w:style>
+  <w:style w:type="character" w:customStyle="1" w:styleId="apple-converted-space">
+    <w:name w:val="apple-converted-space"/>
+    <w:basedOn w:val="DefaultParagraphFont"/>
+    <w:rsid w:val="007B2C7D"/>
   </w:style>
 </w:styles>
 </file>
@@ -1571,7 +2134,7 @@
 </file>
 
 <file path=customXml/itemProps1.xml><?xml version="1.0" encoding="utf-8"?>
-<ds:datastoreItem xmlns:ds="http://schemas.openxmlformats.org/officeDocument/2006/customXml" ds:itemID="{318CD74B-FC35-49D5-BD7D-C73715508821}">
+<ds:datastoreItem xmlns:ds="http://schemas.openxmlformats.org/officeDocument/2006/customXml" ds:itemID="{05B681CD-80C5-498E-B565-EE2A6B885585}">
   <ds:schemaRefs>
     <ds:schemaRef ds:uri="http://schemas.openxmlformats.org/officeDocument/2006/bibliography"/>
   </ds:schemaRefs>

</xml_diff>